<commit_message>
transfer to assembly language
</commit_message>
<xml_diff>
--- a/MonkOS.docx
+++ b/MonkOS.docx
@@ -1,6 +1,6 @@
 
 <file path=word/document.xml><?xml version="1.0" encoding="utf-8"?>
-<w:document xmlns:wpc="http://schemas.microsoft.com/office/word/2010/wordprocessingCanvas" xmlns:mo="http://schemas.microsoft.com/office/mac/office/2008/main" xmlns:mc="http://schemas.openxmlformats.org/markup-compatibility/2006" xmlns:mv="urn:schemas-microsoft-com:mac:vml" xmlns:o="urn:schemas-microsoft-com:office:office" xmlns:r="http://schemas.openxmlformats.org/officeDocument/2006/relationships" xmlns:m="http://schemas.openxmlformats.org/officeDocument/2006/math" xmlns:v="urn:schemas-microsoft-com:vml" xmlns:wp14="http://schemas.microsoft.com/office/word/2010/wordprocessingDrawing" xmlns:wp="http://schemas.openxmlformats.org/drawingml/2006/wordprocessingDrawing" xmlns:w10="urn:schemas-microsoft-com:office:word" xmlns:w="http://schemas.openxmlformats.org/wordprocessingml/2006/main" xmlns:w14="http://schemas.microsoft.com/office/word/2010/wordml" xmlns:wpg="http://schemas.microsoft.com/office/word/2010/wordprocessingGroup" xmlns:wpi="http://schemas.microsoft.com/office/word/2010/wordprocessingInk" xmlns:wne="http://schemas.microsoft.com/office/word/2006/wordml" xmlns:wps="http://schemas.microsoft.com/office/word/2010/wordprocessingShape" mc:Ignorable="w14 wp14">
+<w:document xmlns:wpc="http://schemas.microsoft.com/office/word/2010/wordprocessingCanvas" xmlns:mc="http://schemas.openxmlformats.org/markup-compatibility/2006" xmlns:o="urn:schemas-microsoft-com:office:office" xmlns:r="http://schemas.openxmlformats.org/officeDocument/2006/relationships" xmlns:m="http://schemas.openxmlformats.org/officeDocument/2006/math" xmlns:v="urn:schemas-microsoft-com:vml" xmlns:wp14="http://schemas.microsoft.com/office/word/2010/wordprocessingDrawing" xmlns:wp="http://schemas.openxmlformats.org/drawingml/2006/wordprocessingDrawing" xmlns:w10="urn:schemas-microsoft-com:office:word" xmlns:w="http://schemas.openxmlformats.org/wordprocessingml/2006/main" xmlns:w14="http://schemas.microsoft.com/office/word/2010/wordml" xmlns:wpg="http://schemas.microsoft.com/office/word/2010/wordprocessingGroup" xmlns:wpi="http://schemas.microsoft.com/office/word/2010/wordprocessingInk" xmlns:wne="http://schemas.microsoft.com/office/word/2006/wordml" xmlns:wps="http://schemas.microsoft.com/office/word/2010/wordprocessingShape" mc:Ignorable="w14 wp14">
   <w:body>
     <w:p>
       <w:pPr>
@@ -17,7 +17,7 @@
     </w:p>
     <w:p>
       <w:pPr>
-        <w:pStyle w:val="a7"/>
+        <w:pStyle w:val="a5"/>
         <w:numPr>
           <w:ilvl w:val="0"/>
           <w:numId w:val="1"/>
@@ -34,7 +34,7 @@
     </w:p>
     <w:p>
       <w:pPr>
-        <w:pStyle w:val="a7"/>
+        <w:pStyle w:val="a5"/>
         <w:ind w:left="432" w:firstLineChars="0" w:firstLine="0"/>
         <w:jc w:val="left"/>
       </w:pPr>
@@ -65,16 +65,13 @@
     </w:p>
     <w:p>
       <w:pPr>
-        <w:pStyle w:val="a7"/>
+        <w:pStyle w:val="a5"/>
         <w:numPr>
           <w:ilvl w:val="0"/>
           <w:numId w:val="2"/>
         </w:numPr>
         <w:ind w:firstLineChars="0"/>
         <w:jc w:val="left"/>
-        <w:rPr>
-          <w:rFonts w:hint="eastAsia"/>
-        </w:rPr>
       </w:pPr>
       <w:r>
         <w:rPr>
@@ -137,7 +134,13 @@
         <w:rPr>
           <w:rFonts w:hint="eastAsia"/>
         </w:rPr>
-        <w:t>操作系统的文件系统格式，它经过多次的修改，已经具有了多种格式，例如</w:t>
+        <w:t>操作系统的文件系统格式，它经过多次的修改</w:t>
+      </w:r>
+      <w:r>
+        <w:rPr>
+          <w:rFonts w:hint="eastAsia"/>
+        </w:rPr>
+        <w:t>扩充，已经具有了多种格式，经典如</w:t>
       </w:r>
       <w:r>
         <w:rPr>
@@ -242,12 +245,9 @@
     </w:p>
     <w:p>
       <w:pPr>
-        <w:pStyle w:val="a7"/>
+        <w:pStyle w:val="a5"/>
         <w:ind w:left="780" w:firstLineChars="0" w:firstLine="0"/>
         <w:jc w:val="left"/>
-        <w:rPr>
-          <w:rFonts w:hint="eastAsia"/>
-        </w:rPr>
       </w:pPr>
       <w:r>
         <w:rPr>
@@ -258,16 +258,13 @@
     </w:p>
     <w:p>
       <w:pPr>
-        <w:pStyle w:val="a7"/>
+        <w:pStyle w:val="a5"/>
         <w:numPr>
           <w:ilvl w:val="0"/>
           <w:numId w:val="2"/>
         </w:numPr>
         <w:ind w:firstLineChars="0"/>
         <w:jc w:val="left"/>
-        <w:rPr>
-          <w:rFonts w:hint="eastAsia"/>
-        </w:rPr>
       </w:pPr>
       <w:r>
         <w:rPr>
@@ -278,12 +275,9 @@
     </w:p>
     <w:p>
       <w:pPr>
-        <w:pStyle w:val="a7"/>
+        <w:pStyle w:val="a5"/>
         <w:ind w:left="780" w:firstLineChars="0" w:firstLine="0"/>
         <w:jc w:val="left"/>
-        <w:rPr>
-          <w:rFonts w:hint="eastAsia"/>
-        </w:rPr>
       </w:pPr>
       <w:r>
         <w:rPr>
@@ -342,7 +336,7 @@
     </w:p>
     <w:p>
       <w:pPr>
-        <w:pStyle w:val="a7"/>
+        <w:pStyle w:val="a5"/>
         <w:ind w:left="780" w:firstLineChars="0" w:firstLine="0"/>
         <w:jc w:val="left"/>
       </w:pPr>
@@ -403,7 +397,7 @@
     </w:p>
     <w:p>
       <w:pPr>
-        <w:pStyle w:val="a7"/>
+        <w:pStyle w:val="a5"/>
         <w:ind w:left="780" w:firstLineChars="0" w:firstLine="0"/>
         <w:jc w:val="left"/>
       </w:pPr>
@@ -463,19 +457,16 @@
     </w:p>
     <w:p>
       <w:pPr>
-        <w:pStyle w:val="a7"/>
+        <w:pStyle w:val="a5"/>
         <w:ind w:left="780" w:firstLineChars="0" w:firstLine="0"/>
         <w:jc w:val="left"/>
       </w:pPr>
     </w:p>
     <w:p>
       <w:pPr>
-        <w:pStyle w:val="a7"/>
+        <w:pStyle w:val="a5"/>
         <w:ind w:left="780" w:firstLineChars="0" w:firstLine="0"/>
         <w:jc w:val="left"/>
-        <w:rPr>
-          <w:rFonts w:hint="eastAsia"/>
-        </w:rPr>
       </w:pPr>
       <w:r>
         <w:rPr>
@@ -486,32 +477,23 @@
     </w:p>
     <w:p>
       <w:pPr>
-        <w:pStyle w:val="a7"/>
+        <w:pStyle w:val="a5"/>
         <w:ind w:left="780" w:firstLineChars="0" w:firstLine="0"/>
         <w:jc w:val="left"/>
-        <w:rPr>
-          <w:rFonts w:hint="eastAsia"/>
-        </w:rPr>
-      </w:pPr>
-    </w:p>
-    <w:p>
-      <w:pPr>
-        <w:pStyle w:val="a7"/>
+      </w:pPr>
+    </w:p>
+    <w:p>
+      <w:pPr>
+        <w:pStyle w:val="a5"/>
         <w:ind w:left="780" w:firstLineChars="0" w:firstLine="0"/>
         <w:jc w:val="left"/>
-        <w:rPr>
-          <w:rFonts w:hint="eastAsia"/>
-        </w:rPr>
-      </w:pPr>
-    </w:p>
-    <w:p>
-      <w:pPr>
-        <w:pStyle w:val="a7"/>
+      </w:pPr>
+    </w:p>
+    <w:p>
+      <w:pPr>
+        <w:pStyle w:val="a5"/>
         <w:ind w:left="780" w:firstLineChars="0" w:firstLine="0"/>
         <w:jc w:val="left"/>
-        <w:rPr>
-          <w:rFonts w:hint="eastAsia"/>
-        </w:rPr>
       </w:pPr>
       <w:r>
         <w:rPr>
@@ -571,12 +553,9 @@
     </w:p>
     <w:p>
       <w:pPr>
-        <w:pStyle w:val="a7"/>
+        <w:pStyle w:val="a5"/>
         <w:ind w:left="780" w:firstLineChars="0" w:firstLine="0"/>
         <w:jc w:val="left"/>
-        <w:rPr>
-          <w:rFonts w:hint="eastAsia"/>
-        </w:rPr>
       </w:pPr>
       <w:r>
         <w:rPr>
@@ -632,12 +611,79 @@
           </wp:inline>
         </w:drawing>
       </w:r>
-      <w:bookmarkStart w:id="0" w:name="_GoBack"/>
-      <w:bookmarkEnd w:id="0"/>
-    </w:p>
-    <w:p>
-      <w:pPr>
-        <w:pStyle w:val="a7"/>
+    </w:p>
+    <w:p>
+      <w:pPr>
+        <w:pStyle w:val="a5"/>
+        <w:ind w:left="780" w:firstLineChars="0" w:firstLine="0"/>
+        <w:jc w:val="left"/>
+      </w:pPr>
+      <w:r>
+        <w:rPr>
+          <w:rFonts w:hint="eastAsia"/>
+        </w:rPr>
+        <w:t>将这些代码写入一个软盘第</w:t>
+      </w:r>
+      <w:r>
+        <w:rPr>
+          <w:rFonts w:hint="eastAsia"/>
+        </w:rPr>
+        <w:t>0</w:t>
+      </w:r>
+      <w:r>
+        <w:rPr>
+          <w:rFonts w:hint="eastAsia"/>
+        </w:rPr>
+        <w:t>个扇区</w:t>
+      </w:r>
+      <w:r>
+        <w:rPr>
+          <w:rFonts w:hint="eastAsia"/>
+        </w:rPr>
+        <w:t>s</w:t>
+      </w:r>
+      <w:r>
+        <w:rPr>
+          <w:rFonts w:hint="eastAsia"/>
+        </w:rPr>
+        <w:t>，启动扇区便做好了。</w:t>
+      </w:r>
+    </w:p>
+    <w:p>
+      <w:pPr>
+        <w:pStyle w:val="a5"/>
+        <w:ind w:firstLineChars="0"/>
+        <w:jc w:val="left"/>
+      </w:pPr>
+      <w:r>
+        <w:rPr>
+          <w:rFonts w:hint="eastAsia"/>
+        </w:rPr>
+        <w:t>(</w:t>
+      </w:r>
+      <w:r>
+        <w:rPr>
+          <w:rFonts w:hint="eastAsia"/>
+        </w:rPr>
+        <w:t>二</w:t>
+      </w:r>
+      <w:r>
+        <w:rPr>
+          <w:rFonts w:hint="eastAsia"/>
+        </w:rPr>
+        <w:t>)</w:t>
+      </w:r>
+    </w:p>
+    <w:p>
+      <w:pPr>
+        <w:pStyle w:val="a5"/>
+        <w:ind w:left="780" w:firstLineChars="0" w:firstLine="0"/>
+        <w:jc w:val="left"/>
+      </w:pPr>
+    </w:p>
+    <w:p>
+      <w:pPr>
+        <w:pStyle w:val="a5"/>
         <w:numPr>
           <w:ilvl w:val="0"/>
           <w:numId w:val="1"/>
@@ -645,6 +691,8 @@
         <w:ind w:firstLineChars="0"/>
         <w:jc w:val="left"/>
       </w:pPr>
+      <w:bookmarkStart w:id="0" w:name="_GoBack"/>
+      <w:bookmarkEnd w:id="0"/>
     </w:p>
     <w:sectPr>
       <w:pgSz w:w="11906" w:h="16838"/>
@@ -657,7 +705,7 @@
 </file>
 
 <file path=word/endnotes.xml><?xml version="1.0" encoding="utf-8"?>
-<w:endnotes xmlns:wpc="http://schemas.microsoft.com/office/word/2010/wordprocessingCanvas" xmlns:mo="http://schemas.microsoft.com/office/mac/office/2008/main" xmlns:mc="http://schemas.openxmlformats.org/markup-compatibility/2006" xmlns:mv="urn:schemas-microsoft-com:mac:vml" xmlns:o="urn:schemas-microsoft-com:office:office" xmlns:r="http://schemas.openxmlformats.org/officeDocument/2006/relationships" xmlns:m="http://schemas.openxmlformats.org/officeDocument/2006/math" xmlns:v="urn:schemas-microsoft-com:vml" xmlns:wp14="http://schemas.microsoft.com/office/word/2010/wordprocessingDrawing" xmlns:wp="http://schemas.openxmlformats.org/drawingml/2006/wordprocessingDrawing" xmlns:w10="urn:schemas-microsoft-com:office:word" xmlns:w="http://schemas.openxmlformats.org/wordprocessingml/2006/main" xmlns:w14="http://schemas.microsoft.com/office/word/2010/wordml" xmlns:wpg="http://schemas.microsoft.com/office/word/2010/wordprocessingGroup" xmlns:wpi="http://schemas.microsoft.com/office/word/2010/wordprocessingInk" xmlns:wne="http://schemas.microsoft.com/office/word/2006/wordml" xmlns:wps="http://schemas.microsoft.com/office/word/2010/wordprocessingShape" mc:Ignorable="w14 wp14">
+<w:endnotes xmlns:wpc="http://schemas.microsoft.com/office/word/2010/wordprocessingCanvas" xmlns:mc="http://schemas.openxmlformats.org/markup-compatibility/2006" xmlns:o="urn:schemas-microsoft-com:office:office" xmlns:r="http://schemas.openxmlformats.org/officeDocument/2006/relationships" xmlns:m="http://schemas.openxmlformats.org/officeDocument/2006/math" xmlns:v="urn:schemas-microsoft-com:vml" xmlns:wp14="http://schemas.microsoft.com/office/word/2010/wordprocessingDrawing" xmlns:wp="http://schemas.openxmlformats.org/drawingml/2006/wordprocessingDrawing" xmlns:w10="urn:schemas-microsoft-com:office:word" xmlns:w="http://schemas.openxmlformats.org/wordprocessingml/2006/main" xmlns:w14="http://schemas.microsoft.com/office/word/2010/wordml" xmlns:wpg="http://schemas.microsoft.com/office/word/2010/wordprocessingGroup" xmlns:wpi="http://schemas.microsoft.com/office/word/2010/wordprocessingInk" xmlns:wne="http://schemas.microsoft.com/office/word/2006/wordml" xmlns:wps="http://schemas.microsoft.com/office/word/2010/wordprocessingShape" mc:Ignorable="w14 wp14">
   <w:endnote w:type="separator" w:id="-1">
     <w:p>
       <w:r>
@@ -676,7 +724,7 @@
 </file>
 
 <file path=word/footnotes.xml><?xml version="1.0" encoding="utf-8"?>
-<w:footnotes xmlns:wpc="http://schemas.microsoft.com/office/word/2010/wordprocessingCanvas" xmlns:mo="http://schemas.microsoft.com/office/mac/office/2008/main" xmlns:mc="http://schemas.openxmlformats.org/markup-compatibility/2006" xmlns:mv="urn:schemas-microsoft-com:mac:vml" xmlns:o="urn:schemas-microsoft-com:office:office" xmlns:r="http://schemas.openxmlformats.org/officeDocument/2006/relationships" xmlns:m="http://schemas.openxmlformats.org/officeDocument/2006/math" xmlns:v="urn:schemas-microsoft-com:vml" xmlns:wp14="http://schemas.microsoft.com/office/word/2010/wordprocessingDrawing" xmlns:wp="http://schemas.openxmlformats.org/drawingml/2006/wordprocessingDrawing" xmlns:w10="urn:schemas-microsoft-com:office:word" xmlns:w="http://schemas.openxmlformats.org/wordprocessingml/2006/main" xmlns:w14="http://schemas.microsoft.com/office/word/2010/wordml" xmlns:wpg="http://schemas.microsoft.com/office/word/2010/wordprocessingGroup" xmlns:wpi="http://schemas.microsoft.com/office/word/2010/wordprocessingInk" xmlns:wne="http://schemas.microsoft.com/office/word/2006/wordml" xmlns:wps="http://schemas.microsoft.com/office/word/2010/wordprocessingShape" mc:Ignorable="w14 wp14">
+<w:footnotes xmlns:wpc="http://schemas.microsoft.com/office/word/2010/wordprocessingCanvas" xmlns:mc="http://schemas.openxmlformats.org/markup-compatibility/2006" xmlns:o="urn:schemas-microsoft-com:office:office" xmlns:r="http://schemas.openxmlformats.org/officeDocument/2006/relationships" xmlns:m="http://schemas.openxmlformats.org/officeDocument/2006/math" xmlns:v="urn:schemas-microsoft-com:vml" xmlns:wp14="http://schemas.microsoft.com/office/word/2010/wordprocessingDrawing" xmlns:wp="http://schemas.openxmlformats.org/drawingml/2006/wordprocessingDrawing" xmlns:w10="urn:schemas-microsoft-com:office:word" xmlns:w="http://schemas.openxmlformats.org/wordprocessingml/2006/main" xmlns:w14="http://schemas.microsoft.com/office/word/2010/wordml" xmlns:wpg="http://schemas.microsoft.com/office/word/2010/wordprocessingGroup" xmlns:wpi="http://schemas.microsoft.com/office/word/2010/wordprocessingInk" xmlns:wne="http://schemas.microsoft.com/office/word/2006/wordml" xmlns:wps="http://schemas.microsoft.com/office/word/2010/wordprocessingShape" mc:Ignorable="w14 wp14">
   <w:footnote w:type="separator" w:id="-1">
     <w:p>
       <w:r>
@@ -695,7 +743,7 @@
 </file>
 
 <file path=word/numbering.xml><?xml version="1.0" encoding="utf-8"?>
-<w:numbering xmlns:wpc="http://schemas.microsoft.com/office/word/2010/wordprocessingCanvas" xmlns:mo="http://schemas.microsoft.com/office/mac/office/2008/main" xmlns:mc="http://schemas.openxmlformats.org/markup-compatibility/2006" xmlns:mv="urn:schemas-microsoft-com:mac:vml" xmlns:o="urn:schemas-microsoft-com:office:office" xmlns:r="http://schemas.openxmlformats.org/officeDocument/2006/relationships" xmlns:m="http://schemas.openxmlformats.org/officeDocument/2006/math" xmlns:v="urn:schemas-microsoft-com:vml" xmlns:wp14="http://schemas.microsoft.com/office/word/2010/wordprocessingDrawing" xmlns:wp="http://schemas.openxmlformats.org/drawingml/2006/wordprocessingDrawing" xmlns:w10="urn:schemas-microsoft-com:office:word" xmlns:w="http://schemas.openxmlformats.org/wordprocessingml/2006/main" xmlns:w14="http://schemas.microsoft.com/office/word/2010/wordml" xmlns:wpg="http://schemas.microsoft.com/office/word/2010/wordprocessingGroup" xmlns:wpi="http://schemas.microsoft.com/office/word/2010/wordprocessingInk" xmlns:wne="http://schemas.microsoft.com/office/word/2006/wordml" xmlns:wps="http://schemas.microsoft.com/office/word/2010/wordprocessingShape" mc:Ignorable="w14 wp14">
+<w:numbering xmlns:wpc="http://schemas.microsoft.com/office/word/2010/wordprocessingCanvas" xmlns:mc="http://schemas.openxmlformats.org/markup-compatibility/2006" xmlns:o="urn:schemas-microsoft-com:office:office" xmlns:r="http://schemas.openxmlformats.org/officeDocument/2006/relationships" xmlns:m="http://schemas.openxmlformats.org/officeDocument/2006/math" xmlns:v="urn:schemas-microsoft-com:vml" xmlns:wp14="http://schemas.microsoft.com/office/word/2010/wordprocessingDrawing" xmlns:wp="http://schemas.openxmlformats.org/drawingml/2006/wordprocessingDrawing" xmlns:w10="urn:schemas-microsoft-com:office:word" xmlns:w="http://schemas.openxmlformats.org/wordprocessingml/2006/main" xmlns:w14="http://schemas.microsoft.com/office/word/2010/wordml" xmlns:wpg="http://schemas.microsoft.com/office/word/2010/wordprocessingGroup" xmlns:wpi="http://schemas.microsoft.com/office/word/2010/wordprocessingInk" xmlns:wne="http://schemas.microsoft.com/office/word/2006/wordml" xmlns:wps="http://schemas.microsoft.com/office/word/2010/wordprocessingShape" mc:Ignorable="w14 wp14">
   <w:abstractNum w:abstractNumId="0">
     <w:nsid w:val="08CE7709"/>
     <w:multiLevelType w:val="hybridMultilevel"/>
@@ -897,7 +945,7 @@
     </w:rPrDefault>
     <w:pPrDefault/>
   </w:docDefaults>
-  <w:latentStyles w:defLockedState="0" w:defUIPriority="99" w:defSemiHidden="1" w:defUnhideWhenUsed="1" w:defQFormat="0" w:count="276">
+  <w:latentStyles w:defLockedState="0" w:defUIPriority="99" w:defSemiHidden="1" w:defUnhideWhenUsed="1" w:defQFormat="0" w:count="267">
     <w:lsdException w:name="Normal" w:semiHidden="0" w:uiPriority="0" w:unhideWhenUsed="0" w:qFormat="1"/>
     <w:lsdException w:name="heading 1" w:semiHidden="0" w:uiPriority="9" w:unhideWhenUsed="0" w:qFormat="1"/>
     <w:lsdException w:name="heading 2" w:uiPriority="9" w:qFormat="1"/>
@@ -1074,7 +1122,7 @@
   <w:style w:type="paragraph" w:styleId="a3">
     <w:name w:val="header"/>
     <w:basedOn w:val="a"/>
-    <w:link w:val="a4"/>
+    <w:link w:val="Char"/>
     <w:uiPriority w:val="99"/>
     <w:unhideWhenUsed/>
     <w:rsid w:val="00342421"/>
@@ -1094,8 +1142,8 @@
       <w:szCs w:val="18"/>
     </w:rPr>
   </w:style>
-  <w:style w:type="character" w:customStyle="1" w:styleId="a4">
-    <w:name w:val="页眉字符"/>
+  <w:style w:type="character" w:customStyle="1" w:styleId="Char">
+    <w:name w:val="页眉 Char"/>
     <w:basedOn w:val="a0"/>
     <w:link w:val="a3"/>
     <w:uiPriority w:val="99"/>
@@ -1105,10 +1153,10 @@
       <w:szCs w:val="18"/>
     </w:rPr>
   </w:style>
-  <w:style w:type="paragraph" w:styleId="a5">
+  <w:style w:type="paragraph" w:styleId="a4">
     <w:name w:val="footer"/>
     <w:basedOn w:val="a"/>
-    <w:link w:val="a6"/>
+    <w:link w:val="Char0"/>
     <w:uiPriority w:val="99"/>
     <w:unhideWhenUsed/>
     <w:rsid w:val="00342421"/>
@@ -1125,10 +1173,10 @@
       <w:szCs w:val="18"/>
     </w:rPr>
   </w:style>
-  <w:style w:type="character" w:customStyle="1" w:styleId="a6">
-    <w:name w:val="页脚字符"/>
+  <w:style w:type="character" w:customStyle="1" w:styleId="Char0">
+    <w:name w:val="页脚 Char"/>
     <w:basedOn w:val="a0"/>
-    <w:link w:val="a5"/>
+    <w:link w:val="a4"/>
     <w:uiPriority w:val="99"/>
     <w:rsid w:val="00342421"/>
     <w:rPr>
@@ -1136,7 +1184,7 @@
       <w:szCs w:val="18"/>
     </w:rPr>
   </w:style>
-  <w:style w:type="paragraph" w:styleId="a7">
+  <w:style w:type="paragraph" w:styleId="a5">
     <w:name w:val="List Paragraph"/>
     <w:basedOn w:val="a"/>
     <w:uiPriority w:val="34"/>
@@ -1146,10 +1194,10 @@
       <w:ind w:firstLineChars="200" w:firstLine="420"/>
     </w:pPr>
   </w:style>
-  <w:style w:type="paragraph" w:styleId="a8">
+  <w:style w:type="paragraph" w:styleId="a6">
     <w:name w:val="Balloon Text"/>
     <w:basedOn w:val="a"/>
-    <w:link w:val="a9"/>
+    <w:link w:val="Char1"/>
     <w:uiPriority w:val="99"/>
     <w:semiHidden/>
     <w:unhideWhenUsed/>
@@ -1160,10 +1208,10 @@
       <w:szCs w:val="18"/>
     </w:rPr>
   </w:style>
-  <w:style w:type="character" w:customStyle="1" w:styleId="a9">
-    <w:name w:val="批注框文本字符"/>
+  <w:style w:type="character" w:customStyle="1" w:styleId="Char1">
+    <w:name w:val="批注框文本 Char"/>
     <w:basedOn w:val="a0"/>
-    <w:link w:val="a8"/>
+    <w:link w:val="a6"/>
     <w:uiPriority w:val="99"/>
     <w:semiHidden/>
     <w:rsid w:val="006E713C"/>
@@ -1177,7 +1225,7 @@
 </file>
 
 <file path=word/stylesWithEffects.xml><?xml version="1.0" encoding="utf-8"?>
-<w:styles xmlns:wpc="http://schemas.microsoft.com/office/word/2010/wordprocessingCanvas" xmlns:mo="http://schemas.microsoft.com/office/mac/office/2008/main" xmlns:mc="http://schemas.openxmlformats.org/markup-compatibility/2006" xmlns:mv="urn:schemas-microsoft-com:mac:vml" xmlns:o="urn:schemas-microsoft-com:office:office" xmlns:r="http://schemas.openxmlformats.org/officeDocument/2006/relationships" xmlns:m="http://schemas.openxmlformats.org/officeDocument/2006/math" xmlns:v="urn:schemas-microsoft-com:vml" xmlns:wp14="http://schemas.microsoft.com/office/word/2010/wordprocessingDrawing" xmlns:wp="http://schemas.openxmlformats.org/drawingml/2006/wordprocessingDrawing" xmlns:w10="urn:schemas-microsoft-com:office:word" xmlns:w="http://schemas.openxmlformats.org/wordprocessingml/2006/main" xmlns:w14="http://schemas.microsoft.com/office/word/2010/wordml" xmlns:wpg="http://schemas.microsoft.com/office/word/2010/wordprocessingGroup" xmlns:wpi="http://schemas.microsoft.com/office/word/2010/wordprocessingInk" xmlns:wne="http://schemas.microsoft.com/office/word/2006/wordml" xmlns:wps="http://schemas.microsoft.com/office/word/2010/wordprocessingShape" mc:Ignorable="w14 wp14">
+<w:styles xmlns:wpc="http://schemas.microsoft.com/office/word/2010/wordprocessingCanvas" xmlns:mc="http://schemas.openxmlformats.org/markup-compatibility/2006" xmlns:o="urn:schemas-microsoft-com:office:office" xmlns:r="http://schemas.openxmlformats.org/officeDocument/2006/relationships" xmlns:m="http://schemas.openxmlformats.org/officeDocument/2006/math" xmlns:v="urn:schemas-microsoft-com:vml" xmlns:wp14="http://schemas.microsoft.com/office/word/2010/wordprocessingDrawing" xmlns:wp="http://schemas.openxmlformats.org/drawingml/2006/wordprocessingDrawing" xmlns:w10="urn:schemas-microsoft-com:office:word" xmlns:w="http://schemas.openxmlformats.org/wordprocessingml/2006/main" xmlns:w14="http://schemas.microsoft.com/office/word/2010/wordml" xmlns:wpg="http://schemas.microsoft.com/office/word/2010/wordprocessingGroup" xmlns:wpi="http://schemas.microsoft.com/office/word/2010/wordprocessingInk" xmlns:wne="http://schemas.microsoft.com/office/word/2006/wordml" xmlns:wps="http://schemas.microsoft.com/office/word/2010/wordprocessingShape" mc:Ignorable="w14 wp14">
   <w:docDefaults>
     <w:rPrDefault>
       <w:rPr>
@@ -1190,7 +1238,7 @@
     </w:rPrDefault>
     <w:pPrDefault/>
   </w:docDefaults>
-  <w:latentStyles w:defLockedState="0" w:defUIPriority="99" w:defSemiHidden="1" w:defUnhideWhenUsed="1" w:defQFormat="0" w:count="276">
+  <w:latentStyles w:defLockedState="0" w:defUIPriority="99" w:defSemiHidden="1" w:defUnhideWhenUsed="1" w:defQFormat="0" w:count="267">
     <w:lsdException w:name="Normal" w:semiHidden="0" w:uiPriority="0" w:unhideWhenUsed="0" w:qFormat="1"/>
     <w:lsdException w:name="heading 1" w:semiHidden="0" w:uiPriority="9" w:unhideWhenUsed="0" w:qFormat="1"/>
     <w:lsdException w:name="heading 2" w:uiPriority="9" w:qFormat="1"/>
@@ -1367,7 +1415,7 @@
   <w:style w:type="paragraph" w:styleId="a3">
     <w:name w:val="header"/>
     <w:basedOn w:val="a"/>
-    <w:link w:val="a4"/>
+    <w:link w:val="Char"/>
     <w:uiPriority w:val="99"/>
     <w:unhideWhenUsed/>
     <w:rsid w:val="00342421"/>
@@ -1387,8 +1435,8 @@
       <w:szCs w:val="18"/>
     </w:rPr>
   </w:style>
-  <w:style w:type="character" w:customStyle="1" w:styleId="a4">
-    <w:name w:val="页眉字符"/>
+  <w:style w:type="character" w:customStyle="1" w:styleId="Char">
+    <w:name w:val="页眉 Char"/>
     <w:basedOn w:val="a0"/>
     <w:link w:val="a3"/>
     <w:uiPriority w:val="99"/>
@@ -1398,10 +1446,10 @@
       <w:szCs w:val="18"/>
     </w:rPr>
   </w:style>
-  <w:style w:type="paragraph" w:styleId="a5">
+  <w:style w:type="paragraph" w:styleId="a4">
     <w:name w:val="footer"/>
     <w:basedOn w:val="a"/>
-    <w:link w:val="a6"/>
+    <w:link w:val="Char0"/>
     <w:uiPriority w:val="99"/>
     <w:unhideWhenUsed/>
     <w:rsid w:val="00342421"/>
@@ -1418,10 +1466,10 @@
       <w:szCs w:val="18"/>
     </w:rPr>
   </w:style>
-  <w:style w:type="character" w:customStyle="1" w:styleId="a6">
-    <w:name w:val="页脚字符"/>
+  <w:style w:type="character" w:customStyle="1" w:styleId="Char0">
+    <w:name w:val="页脚 Char"/>
     <w:basedOn w:val="a0"/>
-    <w:link w:val="a5"/>
+    <w:link w:val="a4"/>
     <w:uiPriority w:val="99"/>
     <w:rsid w:val="00342421"/>
     <w:rPr>
@@ -1429,7 +1477,7 @@
       <w:szCs w:val="18"/>
     </w:rPr>
   </w:style>
-  <w:style w:type="paragraph" w:styleId="a7">
+  <w:style w:type="paragraph" w:styleId="a5">
     <w:name w:val="List Paragraph"/>
     <w:basedOn w:val="a"/>
     <w:uiPriority w:val="34"/>
@@ -1439,10 +1487,10 @@
       <w:ind w:firstLineChars="200" w:firstLine="420"/>
     </w:pPr>
   </w:style>
-  <w:style w:type="paragraph" w:styleId="a8">
+  <w:style w:type="paragraph" w:styleId="a6">
     <w:name w:val="Balloon Text"/>
     <w:basedOn w:val="a"/>
-    <w:link w:val="a9"/>
+    <w:link w:val="Char1"/>
     <w:uiPriority w:val="99"/>
     <w:semiHidden/>
     <w:unhideWhenUsed/>
@@ -1453,10 +1501,10 @@
       <w:szCs w:val="18"/>
     </w:rPr>
   </w:style>
-  <w:style w:type="character" w:customStyle="1" w:styleId="a9">
-    <w:name w:val="批注框文本字符"/>
+  <w:style w:type="character" w:customStyle="1" w:styleId="Char1">
+    <w:name w:val="批注框文本 Char"/>
     <w:basedOn w:val="a0"/>
-    <w:link w:val="a8"/>
+    <w:link w:val="a6"/>
     <w:uiPriority w:val="99"/>
     <w:semiHidden/>
     <w:rsid w:val="006E713C"/>

</xml_diff>

<commit_message>
doc changed, start to ipl
</commit_message>
<xml_diff>
--- a/MonkOS.docx
+++ b/MonkOS.docx
@@ -654,6 +654,9 @@
         <w:pStyle w:val="a5"/>
         <w:ind w:firstLineChars="0"/>
         <w:jc w:val="left"/>
+        <w:rPr>
+          <w:rFonts w:hint="eastAsia"/>
+        </w:rPr>
       </w:pPr>
       <w:r>
         <w:rPr>
@@ -672,6 +675,43 @@
           <w:rFonts w:hint="eastAsia"/>
         </w:rPr>
         <w:t>)</w:t>
+      </w:r>
+      <w:r>
+        <w:rPr>
+          <w:rFonts w:hint="eastAsia"/>
+        </w:rPr>
+        <w:t xml:space="preserve"> </w:t>
+      </w:r>
+      <w:r>
+        <w:rPr>
+          <w:rFonts w:hint="eastAsia"/>
+        </w:rPr>
+        <w:t>制作程序装载器</w:t>
+      </w:r>
+      <w:r>
+        <w:rPr>
+          <w:rFonts w:hint="eastAsia"/>
+        </w:rPr>
+        <w:t>(Initial Program Loader)</w:t>
+      </w:r>
+    </w:p>
+    <w:p>
+      <w:pPr>
+        <w:pStyle w:val="a5"/>
+        <w:ind w:firstLineChars="0"/>
+        <w:jc w:val="left"/>
+      </w:pPr>
+      <w:r>
+        <w:rPr>
+          <w:rFonts w:hint="eastAsia"/>
+        </w:rPr>
+        <w:t xml:space="preserve">1. </w:t>
+      </w:r>
+      <w:r>
+        <w:rPr>
+          <w:rFonts w:hint="eastAsia"/>
+        </w:rPr>
+        <w:t>程序装载器概述</w:t>
       </w:r>
     </w:p>
     <w:p>
@@ -679,7 +719,155 @@
         <w:pStyle w:val="a5"/>
         <w:ind w:left="780" w:firstLineChars="0" w:firstLine="0"/>
         <w:jc w:val="left"/>
-      </w:pPr>
+        <w:rPr>
+          <w:rFonts w:hint="eastAsia"/>
+        </w:rPr>
+      </w:pPr>
+      <w:r>
+        <w:rPr>
+          <w:rFonts w:hint="eastAsia"/>
+        </w:rPr>
+        <w:t>计算机载入启动盘后，开始读入第一个扇区</w:t>
+      </w:r>
+      <w:r>
+        <w:rPr>
+          <w:rFonts w:hint="eastAsia"/>
+        </w:rPr>
+        <w:t>512</w:t>
+      </w:r>
+      <w:r>
+        <w:rPr>
+          <w:rFonts w:hint="eastAsia"/>
+        </w:rPr>
+        <w:t>字节，若操作系统发现最后两个字节为</w:t>
+      </w:r>
+      <w:r>
+        <w:rPr>
+          <w:rFonts w:hint="eastAsia"/>
+        </w:rPr>
+        <w:t>0x55,0xaa</w:t>
+      </w:r>
+      <w:r>
+        <w:rPr>
+          <w:rFonts w:hint="eastAsia"/>
+        </w:rPr>
+        <w:t>，则认定此启动盘为合法启动盘</w:t>
+      </w:r>
+      <w:r>
+        <w:rPr>
+          <w:rFonts w:hint="eastAsia"/>
+        </w:rPr>
+        <w:t>(</w:t>
+      </w:r>
+      <w:r>
+        <w:rPr>
+          <w:rFonts w:hint="eastAsia"/>
+        </w:rPr>
+        <w:t>否则会报错</w:t>
+      </w:r>
+      <w:r>
+        <w:rPr>
+          <w:rFonts w:hint="eastAsia"/>
+        </w:rPr>
+        <w:t>)</w:t>
+      </w:r>
+      <w:r>
+        <w:rPr>
+          <w:rFonts w:hint="eastAsia"/>
+        </w:rPr>
+        <w:t>。此时，</w:t>
+      </w:r>
+      <w:r>
+        <w:rPr>
+          <w:rFonts w:hint="eastAsia"/>
+        </w:rPr>
+        <w:t>OS</w:t>
+      </w:r>
+      <w:r>
+        <w:rPr>
+          <w:rFonts w:hint="eastAsia"/>
+        </w:rPr>
+        <w:t>被局限在</w:t>
+      </w:r>
+      <w:r>
+        <w:rPr>
+          <w:rFonts w:hint="eastAsia"/>
+        </w:rPr>
+        <w:t>512</w:t>
+      </w:r>
+      <w:r>
+        <w:rPr>
+          <w:rFonts w:hint="eastAsia"/>
+        </w:rPr>
+        <w:t>字节上</w:t>
+      </w:r>
+      <w:r>
+        <w:rPr>
+          <w:rFonts w:hint="eastAsia"/>
+        </w:rPr>
+        <w:t>(</w:t>
+      </w:r>
+      <w:r>
+        <w:rPr>
+          <w:rFonts w:hint="eastAsia"/>
+        </w:rPr>
+        <w:t>即第一个字节</w:t>
+      </w:r>
+      <w:r>
+        <w:rPr>
+          <w:rFonts w:hint="eastAsia"/>
+        </w:rPr>
+        <w:t>)</w:t>
+      </w:r>
+      <w:r>
+        <w:rPr>
+          <w:rFonts w:hint="eastAsia"/>
+        </w:rPr>
+        <w:t>，无疑，这点容量是不足以容纳整个</w:t>
+      </w:r>
+      <w:r>
+        <w:rPr>
+          <w:rFonts w:hint="eastAsia"/>
+        </w:rPr>
+        <w:t>OS</w:t>
+      </w:r>
+      <w:r>
+        <w:rPr>
+          <w:rFonts w:hint="eastAsia"/>
+        </w:rPr>
+        <w:t>的。所以首先我们要做的是在这狭小的空间内，写入一个文件载入程序。利用整个文件载入程序，将随后的扇区内的代码读入内存，并指定开始处，要求</w:t>
+      </w:r>
+      <w:r>
+        <w:rPr>
+          <w:rFonts w:hint="eastAsia"/>
+        </w:rPr>
+        <w:t>CPU</w:t>
+      </w:r>
+      <w:r>
+        <w:rPr>
+          <w:rFonts w:hint="eastAsia"/>
+        </w:rPr>
+        <w:t>执行。</w:t>
+      </w:r>
+    </w:p>
+    <w:p>
+      <w:pPr>
+        <w:jc w:val="left"/>
+      </w:pPr>
+      <w:r>
+        <w:rPr>
+          <w:rFonts w:hint="eastAsia"/>
+        </w:rPr>
+        <w:t xml:space="preserve">    2. </w:t>
+      </w:r>
+      <w:r>
+        <w:rPr>
+          <w:rFonts w:hint="eastAsia"/>
+        </w:rPr>
+        <w:t>程序装载器的实现</w:t>
+      </w:r>
+      <w:bookmarkStart w:id="0" w:name="_GoBack"/>
+      <w:bookmarkEnd w:id="0"/>
     </w:p>
     <w:p>
       <w:pPr>
@@ -691,8 +879,6 @@
         <w:ind w:firstLineChars="0"/>
         <w:jc w:val="left"/>
       </w:pPr>
-      <w:bookmarkStart w:id="0" w:name="_GoBack"/>
-      <w:bookmarkEnd w:id="0"/>
     </w:p>
     <w:sectPr>
       <w:pgSz w:w="11906" w:h="16838"/>

</xml_diff>

<commit_message>
achieve read 2nd sector to execute.
</commit_message>
<xml_diff>
--- a/MonkOS.docx
+++ b/MonkOS.docx
@@ -654,9 +654,6 @@
         <w:pStyle w:val="a5"/>
         <w:ind w:firstLineChars="0"/>
         <w:jc w:val="left"/>
-        <w:rPr>
-          <w:rFonts w:hint="eastAsia"/>
-        </w:rPr>
       </w:pPr>
       <w:r>
         <w:rPr>
@@ -719,9 +716,6 @@
         <w:pStyle w:val="a5"/>
         <w:ind w:left="780" w:firstLineChars="0" w:firstLine="0"/>
         <w:jc w:val="left"/>
-        <w:rPr>
-          <w:rFonts w:hint="eastAsia"/>
-        </w:rPr>
       </w:pPr>
       <w:r>
         <w:rPr>
@@ -739,7 +733,31 @@
         <w:rPr>
           <w:rFonts w:hint="eastAsia"/>
         </w:rPr>
-        <w:t>字节，若操作系统发现最后两个字节为</w:t>
+        <w:t>字节，</w:t>
+      </w:r>
+      <w:r>
+        <w:rPr>
+          <w:rFonts w:hint="eastAsia"/>
+        </w:rPr>
+        <w:t>并装载入内存</w:t>
+      </w:r>
+      <w:r>
+        <w:rPr>
+          <w:rFonts w:hint="eastAsia"/>
+        </w:rPr>
+        <w:t>0x7c00</w:t>
+      </w:r>
+      <w:r>
+        <w:rPr>
+          <w:rFonts w:hint="eastAsia"/>
+        </w:rPr>
+        <w:t>处。</w:t>
+      </w:r>
+      <w:r>
+        <w:rPr>
+          <w:rFonts w:hint="eastAsia"/>
+        </w:rPr>
+        <w:t>若操作系统发现最后两个字节为</w:t>
       </w:r>
       <w:r>
         <w:rPr>
@@ -835,7 +853,19 @@
         <w:rPr>
           <w:rFonts w:hint="eastAsia"/>
         </w:rPr>
-        <w:t>的。所以首先我们要做的是在这狭小的空间内，写入一个文件载入程序。利用整个文件载入程序，将随后的扇区内的代码读入内存，并指定开始处，要求</w:t>
+        <w:t>的。所以首先我们要做的是在这狭小的空间内，写入一个文件载入程序。利用整个文件载入程序，将随后的扇区内的代码读入内存，</w:t>
+      </w:r>
+      <w:r>
+        <w:rPr>
+          <w:rFonts w:hint="eastAsia"/>
+        </w:rPr>
+        <w:t>以供</w:t>
+      </w:r>
+      <w:r>
+        <w:rPr>
+          <w:rFonts w:hint="eastAsia"/>
+        </w:rPr>
+        <w:t xml:space="preserve"> </w:t>
       </w:r>
       <w:r>
         <w:rPr>
@@ -847,27 +877,33 @@
         <w:rPr>
           <w:rFonts w:hint="eastAsia"/>
         </w:rPr>
-        <w:t>执行。</w:t>
-      </w:r>
-    </w:p>
-    <w:p>
-      <w:pPr>
-        <w:jc w:val="left"/>
-      </w:pPr>
-      <w:r>
-        <w:rPr>
-          <w:rFonts w:hint="eastAsia"/>
-        </w:rPr>
-        <w:t xml:space="preserve">    2. </w:t>
-      </w:r>
-      <w:r>
-        <w:rPr>
-          <w:rFonts w:hint="eastAsia"/>
-        </w:rPr>
-        <w:t>程序装载器的实现</w:t>
+        <w:t>执行</w:t>
       </w:r>
       <w:bookmarkStart w:id="0" w:name="_GoBack"/>
       <w:bookmarkEnd w:id="0"/>
+      <w:r>
+        <w:rPr>
+          <w:rFonts w:hint="eastAsia"/>
+        </w:rPr>
+        <w:t>。</w:t>
+      </w:r>
+    </w:p>
+    <w:p>
+      <w:pPr>
+        <w:jc w:val="left"/>
+      </w:pPr>
+      <w:r>
+        <w:rPr>
+          <w:rFonts w:hint="eastAsia"/>
+        </w:rPr>
+        <w:t xml:space="preserve">    2. </w:t>
+      </w:r>
+      <w:r>
+        <w:rPr>
+          <w:rFonts w:hint="eastAsia"/>
+        </w:rPr>
+        <w:t>程序装载器的实现</w:t>
+      </w:r>
     </w:p>
     <w:p>
       <w:pPr>

</xml_diff>

<commit_message>
IPL finished. change to write paper
</commit_message>
<xml_diff>
--- a/MonkOS.docx
+++ b/MonkOS.docx
@@ -20,7 +20,7 @@
         <w:pStyle w:val="a5"/>
         <w:numPr>
           <w:ilvl w:val="0"/>
-          <w:numId w:val="1"/>
+          <w:numId w:val="5"/>
         </w:numPr>
         <w:ind w:firstLineChars="0"/>
         <w:jc w:val="left"/>
@@ -42,19 +42,13 @@
         <w:rPr>
           <w:rFonts w:hint="eastAsia"/>
         </w:rPr>
-        <w:t>(</w:t>
-      </w:r>
-      <w:r>
-        <w:rPr>
-          <w:rFonts w:hint="eastAsia"/>
-        </w:rPr>
-        <w:t>一</w:t>
-      </w:r>
-      <w:r>
-        <w:rPr>
-          <w:rFonts w:hint="eastAsia"/>
-        </w:rPr>
-        <w:t>)</w:t>
+        <w:t>2.1</w:t>
+      </w:r>
+      <w:r>
+        <w:rPr>
+          <w:rFonts w:hint="eastAsia"/>
+        </w:rPr>
+        <w:t>启动盘</w:t>
       </w:r>
       <w:r>
         <w:rPr>
@@ -65,14 +59,18 @@
     </w:p>
     <w:p>
       <w:pPr>
-        <w:pStyle w:val="a5"/>
-        <w:numPr>
-          <w:ilvl w:val="0"/>
-          <w:numId w:val="2"/>
-        </w:numPr>
-        <w:ind w:firstLineChars="0"/>
+        <w:ind w:left="420"/>
         <w:jc w:val="left"/>
-      </w:pPr>
+        <w:rPr>
+          <w:rFonts w:hint="eastAsia"/>
+        </w:rPr>
+      </w:pPr>
+      <w:r>
+        <w:rPr>
+          <w:rFonts w:hint="eastAsia"/>
+        </w:rPr>
+        <w:t>2.1.1</w:t>
+      </w:r>
       <w:r>
         <w:rPr>
           <w:rFonts w:hint="eastAsia"/>
@@ -100,9 +98,12 @@
         </w:rPr>
         <w:t>文件系统</w:t>
       </w:r>
-      <w:r>
-        <w:br/>
-      </w:r>
+    </w:p>
+    <w:p>
+      <w:pPr>
+        <w:ind w:left="420"/>
+        <w:jc w:val="left"/>
+      </w:pPr>
       <w:r>
         <w:rPr>
           <w:rFonts w:hint="eastAsia"/>
@@ -202,8 +203,16 @@
         <w:rPr>
           <w:rFonts w:hint="eastAsia"/>
         </w:rPr>
-        <w:t>的记录项占</w:t>
-      </w:r>
+        <w:t>的</w:t>
+      </w:r>
+      <w:proofErr w:type="gramStart"/>
+      <w:r>
+        <w:rPr>
+          <w:rFonts w:hint="eastAsia"/>
+        </w:rPr>
+        <w:t>记录项占</w:t>
+      </w:r>
+      <w:proofErr w:type="gramEnd"/>
       <w:r>
         <w:rPr>
           <w:rFonts w:hint="eastAsia"/>
@@ -245,8 +254,7 @@
     </w:p>
     <w:p>
       <w:pPr>
-        <w:pStyle w:val="a5"/>
-        <w:ind w:left="780" w:firstLineChars="0" w:firstLine="0"/>
+        <w:ind w:leftChars="200" w:left="420"/>
         <w:jc w:val="left"/>
       </w:pPr>
       <w:r>
@@ -258,25 +266,25 @@
     </w:p>
     <w:p>
       <w:pPr>
-        <w:pStyle w:val="a5"/>
-        <w:numPr>
-          <w:ilvl w:val="0"/>
-          <w:numId w:val="2"/>
-        </w:numPr>
-        <w:ind w:firstLineChars="0"/>
+        <w:ind w:left="420"/>
         <w:jc w:val="left"/>
       </w:pPr>
       <w:r>
         <w:rPr>
           <w:rFonts w:hint="eastAsia"/>
         </w:rPr>
+        <w:t>2.1.2</w:t>
+      </w:r>
+      <w:r>
+        <w:rPr>
+          <w:rFonts w:hint="eastAsia"/>
+        </w:rPr>
         <w:t>文件系统实施细节。</w:t>
       </w:r>
     </w:p>
     <w:p>
       <w:pPr>
-        <w:pStyle w:val="a5"/>
-        <w:ind w:left="780" w:firstLineChars="0" w:firstLine="0"/>
+        <w:ind w:leftChars="200" w:left="420"/>
         <w:jc w:val="left"/>
       </w:pPr>
       <w:r>
@@ -659,19 +667,7 @@
         <w:rPr>
           <w:rFonts w:hint="eastAsia"/>
         </w:rPr>
-        <w:t>(</w:t>
-      </w:r>
-      <w:r>
-        <w:rPr>
-          <w:rFonts w:hint="eastAsia"/>
-        </w:rPr>
-        <w:t>二</w:t>
-      </w:r>
-      <w:r>
-        <w:rPr>
-          <w:rFonts w:hint="eastAsia"/>
-        </w:rPr>
-        <w:t>)</w:t>
+        <w:t>2.2</w:t>
       </w:r>
       <w:r>
         <w:rPr>
@@ -702,7 +698,25 @@
         <w:rPr>
           <w:rFonts w:hint="eastAsia"/>
         </w:rPr>
-        <w:t xml:space="preserve">1. </w:t>
+        <w:t>2</w:t>
+      </w:r>
+      <w:r>
+        <w:rPr>
+          <w:rFonts w:hint="eastAsia"/>
+        </w:rPr>
+        <w:t>.</w:t>
+      </w:r>
+      <w:r>
+        <w:rPr>
+          <w:rFonts w:hint="eastAsia"/>
+        </w:rPr>
+        <w:t>2.1</w:t>
+      </w:r>
+      <w:r>
+        <w:rPr>
+          <w:rFonts w:hint="eastAsia"/>
+        </w:rPr>
+        <w:t xml:space="preserve"> </w:t>
       </w:r>
       <w:r>
         <w:rPr>
@@ -877,33 +891,44 @@
         <w:rPr>
           <w:rFonts w:hint="eastAsia"/>
         </w:rPr>
-        <w:t>执行</w:t>
+        <w:t>执行。</w:t>
+      </w:r>
+    </w:p>
+    <w:p>
+      <w:pPr>
+        <w:ind w:left="420"/>
+        <w:jc w:val="left"/>
+        <w:rPr>
+          <w:rFonts w:hint="eastAsia"/>
+        </w:rPr>
+      </w:pPr>
+      <w:r>
+        <w:rPr>
+          <w:rFonts w:hint="eastAsia"/>
+        </w:rPr>
+        <w:t>2.2.2</w:t>
+      </w:r>
+      <w:r>
+        <w:rPr>
+          <w:rFonts w:hint="eastAsia"/>
+        </w:rPr>
+        <w:t>程序装载器的实现</w:t>
+      </w:r>
+    </w:p>
+    <w:p>
+      <w:pPr>
+        <w:pStyle w:val="a5"/>
+        <w:ind w:left="780" w:firstLineChars="0" w:firstLine="0"/>
+        <w:jc w:val="left"/>
+      </w:pPr>
+      <w:r>
+        <w:rPr>
+          <w:rFonts w:hint="eastAsia"/>
+        </w:rPr>
+        <w:t>所谓程序装载，其实就是把启动盘所有的数据线性读入内存的指定地址。启动盘具有典型的磁盘结构，因此装载程度要做的，就是顺次将每个柱面的所有</w:t>
       </w:r>
       <w:bookmarkStart w:id="0" w:name="_GoBack"/>
       <w:bookmarkEnd w:id="0"/>
-      <w:r>
-        <w:rPr>
-          <w:rFonts w:hint="eastAsia"/>
-        </w:rPr>
-        <w:t>。</w:t>
-      </w:r>
-    </w:p>
-    <w:p>
-      <w:pPr>
-        <w:jc w:val="left"/>
-      </w:pPr>
-      <w:r>
-        <w:rPr>
-          <w:rFonts w:hint="eastAsia"/>
-        </w:rPr>
-        <w:t xml:space="preserve">    2. </w:t>
-      </w:r>
-      <w:r>
-        <w:rPr>
-          <w:rFonts w:hint="eastAsia"/>
-        </w:rPr>
-        <w:t>程序装载器的实现</w:t>
-      </w:r>
     </w:p>
     <w:p>
       <w:pPr>
@@ -1144,11 +1169,287 @@
       </w:pPr>
     </w:lvl>
   </w:abstractNum>
+  <w:abstractNum w:abstractNumId="2">
+    <w:nsid w:val="463E6941"/>
+    <w:multiLevelType w:val="hybridMultilevel"/>
+    <w:tmpl w:val="5BF4FC10"/>
+    <w:lvl w:ilvl="0" w:tplc="7758FEB8">
+      <w:start w:val="2"/>
+      <w:numFmt w:val="decimal"/>
+      <w:lvlText w:val="%1."/>
+      <w:lvlJc w:val="left"/>
+      <w:pPr>
+        <w:ind w:left="360" w:hanging="360"/>
+      </w:pPr>
+      <w:rPr>
+        <w:rFonts w:hint="default"/>
+      </w:rPr>
+    </w:lvl>
+    <w:lvl w:ilvl="1" w:tplc="04090019" w:tentative="1">
+      <w:start w:val="1"/>
+      <w:numFmt w:val="lowerLetter"/>
+      <w:lvlText w:val="%2)"/>
+      <w:lvlJc w:val="left"/>
+      <w:pPr>
+        <w:ind w:left="840" w:hanging="420"/>
+      </w:pPr>
+    </w:lvl>
+    <w:lvl w:ilvl="2" w:tplc="0409001B" w:tentative="1">
+      <w:start w:val="1"/>
+      <w:numFmt w:val="lowerRoman"/>
+      <w:lvlText w:val="%3."/>
+      <w:lvlJc w:val="right"/>
+      <w:pPr>
+        <w:ind w:left="1260" w:hanging="420"/>
+      </w:pPr>
+    </w:lvl>
+    <w:lvl w:ilvl="3" w:tplc="0409000F" w:tentative="1">
+      <w:start w:val="1"/>
+      <w:numFmt w:val="decimal"/>
+      <w:lvlText w:val="%4."/>
+      <w:lvlJc w:val="left"/>
+      <w:pPr>
+        <w:ind w:left="1680" w:hanging="420"/>
+      </w:pPr>
+    </w:lvl>
+    <w:lvl w:ilvl="4" w:tplc="04090019" w:tentative="1">
+      <w:start w:val="1"/>
+      <w:numFmt w:val="lowerLetter"/>
+      <w:lvlText w:val="%5)"/>
+      <w:lvlJc w:val="left"/>
+      <w:pPr>
+        <w:ind w:left="2100" w:hanging="420"/>
+      </w:pPr>
+    </w:lvl>
+    <w:lvl w:ilvl="5" w:tplc="0409001B" w:tentative="1">
+      <w:start w:val="1"/>
+      <w:numFmt w:val="lowerRoman"/>
+      <w:lvlText w:val="%6."/>
+      <w:lvlJc w:val="right"/>
+      <w:pPr>
+        <w:ind w:left="2520" w:hanging="420"/>
+      </w:pPr>
+    </w:lvl>
+    <w:lvl w:ilvl="6" w:tplc="0409000F" w:tentative="1">
+      <w:start w:val="1"/>
+      <w:numFmt w:val="decimal"/>
+      <w:lvlText w:val="%7."/>
+      <w:lvlJc w:val="left"/>
+      <w:pPr>
+        <w:ind w:left="2940" w:hanging="420"/>
+      </w:pPr>
+    </w:lvl>
+    <w:lvl w:ilvl="7" w:tplc="04090019" w:tentative="1">
+      <w:start w:val="1"/>
+      <w:numFmt w:val="lowerLetter"/>
+      <w:lvlText w:val="%8)"/>
+      <w:lvlJc w:val="left"/>
+      <w:pPr>
+        <w:ind w:left="3360" w:hanging="420"/>
+      </w:pPr>
+    </w:lvl>
+    <w:lvl w:ilvl="8" w:tplc="0409001B" w:tentative="1">
+      <w:start w:val="1"/>
+      <w:numFmt w:val="lowerRoman"/>
+      <w:lvlText w:val="%9."/>
+      <w:lvlJc w:val="right"/>
+      <w:pPr>
+        <w:ind w:left="3780" w:hanging="420"/>
+      </w:pPr>
+    </w:lvl>
+  </w:abstractNum>
+  <w:abstractNum w:abstractNumId="3">
+    <w:nsid w:val="5564217B"/>
+    <w:multiLevelType w:val="hybridMultilevel"/>
+    <w:tmpl w:val="58506BEA"/>
+    <w:lvl w:ilvl="0" w:tplc="2706749E">
+      <w:start w:val="1"/>
+      <w:numFmt w:val="decimal"/>
+      <w:lvlText w:val="%1."/>
+      <w:lvlJc w:val="left"/>
+      <w:pPr>
+        <w:ind w:left="360" w:hanging="360"/>
+      </w:pPr>
+      <w:rPr>
+        <w:rFonts w:hint="default"/>
+      </w:rPr>
+    </w:lvl>
+    <w:lvl w:ilvl="1" w:tplc="04090019" w:tentative="1">
+      <w:start w:val="1"/>
+      <w:numFmt w:val="lowerLetter"/>
+      <w:lvlText w:val="%2)"/>
+      <w:lvlJc w:val="left"/>
+      <w:pPr>
+        <w:ind w:left="840" w:hanging="420"/>
+      </w:pPr>
+    </w:lvl>
+    <w:lvl w:ilvl="2" w:tplc="0409001B" w:tentative="1">
+      <w:start w:val="1"/>
+      <w:numFmt w:val="lowerRoman"/>
+      <w:lvlText w:val="%3."/>
+      <w:lvlJc w:val="right"/>
+      <w:pPr>
+        <w:ind w:left="1260" w:hanging="420"/>
+      </w:pPr>
+    </w:lvl>
+    <w:lvl w:ilvl="3" w:tplc="0409000F" w:tentative="1">
+      <w:start w:val="1"/>
+      <w:numFmt w:val="decimal"/>
+      <w:lvlText w:val="%4."/>
+      <w:lvlJc w:val="left"/>
+      <w:pPr>
+        <w:ind w:left="1680" w:hanging="420"/>
+      </w:pPr>
+    </w:lvl>
+    <w:lvl w:ilvl="4" w:tplc="04090019" w:tentative="1">
+      <w:start w:val="1"/>
+      <w:numFmt w:val="lowerLetter"/>
+      <w:lvlText w:val="%5)"/>
+      <w:lvlJc w:val="left"/>
+      <w:pPr>
+        <w:ind w:left="2100" w:hanging="420"/>
+      </w:pPr>
+    </w:lvl>
+    <w:lvl w:ilvl="5" w:tplc="0409001B" w:tentative="1">
+      <w:start w:val="1"/>
+      <w:numFmt w:val="lowerRoman"/>
+      <w:lvlText w:val="%6."/>
+      <w:lvlJc w:val="right"/>
+      <w:pPr>
+        <w:ind w:left="2520" w:hanging="420"/>
+      </w:pPr>
+    </w:lvl>
+    <w:lvl w:ilvl="6" w:tplc="0409000F" w:tentative="1">
+      <w:start w:val="1"/>
+      <w:numFmt w:val="decimal"/>
+      <w:lvlText w:val="%7."/>
+      <w:lvlJc w:val="left"/>
+      <w:pPr>
+        <w:ind w:left="2940" w:hanging="420"/>
+      </w:pPr>
+    </w:lvl>
+    <w:lvl w:ilvl="7" w:tplc="04090019" w:tentative="1">
+      <w:start w:val="1"/>
+      <w:numFmt w:val="lowerLetter"/>
+      <w:lvlText w:val="%8)"/>
+      <w:lvlJc w:val="left"/>
+      <w:pPr>
+        <w:ind w:left="3360" w:hanging="420"/>
+      </w:pPr>
+    </w:lvl>
+    <w:lvl w:ilvl="8" w:tplc="0409001B" w:tentative="1">
+      <w:start w:val="1"/>
+      <w:numFmt w:val="lowerRoman"/>
+      <w:lvlText w:val="%9."/>
+      <w:lvlJc w:val="right"/>
+      <w:pPr>
+        <w:ind w:left="3780" w:hanging="420"/>
+      </w:pPr>
+    </w:lvl>
+  </w:abstractNum>
+  <w:abstractNum w:abstractNumId="4">
+    <w:nsid w:val="5AE00F1A"/>
+    <w:multiLevelType w:val="hybridMultilevel"/>
+    <w:tmpl w:val="C5FCD3B0"/>
+    <w:lvl w:ilvl="0" w:tplc="134CD1F2">
+      <w:start w:val="2"/>
+      <w:numFmt w:val="decimal"/>
+      <w:lvlText w:val="%1."/>
+      <w:lvlJc w:val="left"/>
+      <w:pPr>
+        <w:ind w:left="780" w:hanging="360"/>
+      </w:pPr>
+      <w:rPr>
+        <w:rFonts w:hint="default"/>
+      </w:rPr>
+    </w:lvl>
+    <w:lvl w:ilvl="1" w:tplc="04090019" w:tentative="1">
+      <w:start w:val="1"/>
+      <w:numFmt w:val="lowerLetter"/>
+      <w:lvlText w:val="%2)"/>
+      <w:lvlJc w:val="left"/>
+      <w:pPr>
+        <w:ind w:left="1260" w:hanging="420"/>
+      </w:pPr>
+    </w:lvl>
+    <w:lvl w:ilvl="2" w:tplc="0409001B" w:tentative="1">
+      <w:start w:val="1"/>
+      <w:numFmt w:val="lowerRoman"/>
+      <w:lvlText w:val="%3."/>
+      <w:lvlJc w:val="right"/>
+      <w:pPr>
+        <w:ind w:left="1680" w:hanging="420"/>
+      </w:pPr>
+    </w:lvl>
+    <w:lvl w:ilvl="3" w:tplc="0409000F" w:tentative="1">
+      <w:start w:val="1"/>
+      <w:numFmt w:val="decimal"/>
+      <w:lvlText w:val="%4."/>
+      <w:lvlJc w:val="left"/>
+      <w:pPr>
+        <w:ind w:left="2100" w:hanging="420"/>
+      </w:pPr>
+    </w:lvl>
+    <w:lvl w:ilvl="4" w:tplc="04090019" w:tentative="1">
+      <w:start w:val="1"/>
+      <w:numFmt w:val="lowerLetter"/>
+      <w:lvlText w:val="%5)"/>
+      <w:lvlJc w:val="left"/>
+      <w:pPr>
+        <w:ind w:left="2520" w:hanging="420"/>
+      </w:pPr>
+    </w:lvl>
+    <w:lvl w:ilvl="5" w:tplc="0409001B" w:tentative="1">
+      <w:start w:val="1"/>
+      <w:numFmt w:val="lowerRoman"/>
+      <w:lvlText w:val="%6."/>
+      <w:lvlJc w:val="right"/>
+      <w:pPr>
+        <w:ind w:left="2940" w:hanging="420"/>
+      </w:pPr>
+    </w:lvl>
+    <w:lvl w:ilvl="6" w:tplc="0409000F" w:tentative="1">
+      <w:start w:val="1"/>
+      <w:numFmt w:val="decimal"/>
+      <w:lvlText w:val="%7."/>
+      <w:lvlJc w:val="left"/>
+      <w:pPr>
+        <w:ind w:left="3360" w:hanging="420"/>
+      </w:pPr>
+    </w:lvl>
+    <w:lvl w:ilvl="7" w:tplc="04090019" w:tentative="1">
+      <w:start w:val="1"/>
+      <w:numFmt w:val="lowerLetter"/>
+      <w:lvlText w:val="%8)"/>
+      <w:lvlJc w:val="left"/>
+      <w:pPr>
+        <w:ind w:left="3780" w:hanging="420"/>
+      </w:pPr>
+    </w:lvl>
+    <w:lvl w:ilvl="8" w:tplc="0409001B" w:tentative="1">
+      <w:start w:val="1"/>
+      <w:numFmt w:val="lowerRoman"/>
+      <w:lvlText w:val="%9."/>
+      <w:lvlJc w:val="right"/>
+      <w:pPr>
+        <w:ind w:left="4200" w:hanging="420"/>
+      </w:pPr>
+    </w:lvl>
+  </w:abstractNum>
   <w:num w:numId="1">
     <w:abstractNumId w:val="1"/>
   </w:num>
   <w:num w:numId="2">
     <w:abstractNumId w:val="0"/>
+  </w:num>
+  <w:num w:numId="3">
+    <w:abstractNumId w:val="4"/>
+  </w:num>
+  <w:num w:numId="4">
+    <w:abstractNumId w:val="3"/>
+  </w:num>
+  <w:num w:numId="5">
+    <w:abstractNumId w:val="2"/>
   </w:num>
 </w:numbering>
 </file>

</xml_diff>